<commit_message>
tweak gitpod.yml  = clean docs/
</commit_message>
<xml_diff>
--- a/docs/35PM-WD-ST-2067-xxx-Mapping VC-6 into IMF-2022-03-15(r1-ag04).docx
+++ b/docs/35PM-WD-ST-2067-xxx-Mapping VC-6 into IMF-2022-03-15(r1-ag04).docx
@@ -1079,6 +1079,113 @@
         <w:t xml:space="preserve">SMPTE ST 378:2004, Television — Material Exchange Format (MXF) — Operational pattern 1A (Single Item, Single Package)</w:t>
       </w:r>
     </w:p>
+    <w:p>
+      <w:pPr>
+        <w:pStyle w:val="BodyText"/>
+      </w:pPr>
+      <w:r>
+        <w:t xml:space="preserve">SMPTE ST 379-2:2010, Television — Material Exchange Format (MXF) — MXF Constrained Generic Container</w:t>
+      </w:r>
+    </w:p>
+    <w:p>
+      <w:pPr>
+        <w:pStyle w:val="BodyText"/>
+      </w:pPr>
+      <w:r>
+        <w:t xml:space="preserve">SMPTE ST 2067-21, Interoperable Master Format Application #2e</w:t>
+      </w:r>
+    </w:p>
+    <w:p>
+      <w:pPr>
+        <w:pStyle w:val="BodyText"/>
+      </w:pPr>
+      <w:r>
+        <w:t xml:space="preserve">SMPTE ST 2771-10, Mapping ST 2117-1 into the MXF Generic Container</w:t>
+      </w:r>
+    </w:p>
+    <w:p>
+      <w:r>
+        <w:pict>
+          <v:rect style="width:0;height:1.5pt" o:hralign="center" o:hrstd="t" o:hr="t"/>
+        </w:pict>
+      </w:r>
+    </w:p>
+    <w:p>
+      <w:pPr>
+        <w:pStyle w:val="FirstParagraph"/>
+      </w:pPr>
+      <w:r>
+        <w:rPr>
+          <w:bCs/>
+          <w:b/>
+        </w:rPr>
+        <w:t xml:space="preserve">Delete these references</w:t>
+      </w:r>
+    </w:p>
+    <w:p>
+      <w:pPr>
+        <w:pStyle w:val="BodyText"/>
+      </w:pPr>
+      <w:r>
+        <w:t xml:space="preserve">SMPTE ST 379-1:2009, Material Exchange Format (MXF) — MXF Generic Container</w:t>
+      </w:r>
+    </w:p>
+    <w:p>
+      <w:pPr>
+        <w:pStyle w:val="BodyText"/>
+      </w:pPr>
+      <w:r>
+        <w:t xml:space="preserve">SMPTE ST 326:2000, Television — SDTI Content Package Format (SDTI-CP)</w:t>
+      </w:r>
+    </w:p>
+    <w:p>
+      <w:pPr>
+        <w:pStyle w:val="BodyText"/>
+      </w:pPr>
+      <w:r>
+        <w:t xml:space="preserve">SMPTE ST 331:2011, Element and Metadata Definitions for the SDTI-CP</w:t>
+      </w:r>
+    </w:p>
+    <w:p>
+      <w:pPr>
+        <w:pStyle w:val="BodyText"/>
+      </w:pPr>
+      <w:r>
+        <w:t xml:space="preserve">SMPTE ST 381-2:2011, Material Exchange Format (MXF) — Mapping MPEG Streams into the MXF Constrained Generic Container</w:t>
+      </w:r>
+    </w:p>
+    <w:p>
+      <w:pPr>
+        <w:pStyle w:val="BodyText"/>
+      </w:pPr>
+      <w:r>
+        <w:t xml:space="preserve">SMPTE ST 382:2007, Material Exchange Format — Mapping AES3 and Broadcast Wave Audio into the MXF Generic Container</w:t>
+      </w:r>
+    </w:p>
+    <w:p>
+      <w:pPr>
+        <w:pStyle w:val="BodyText"/>
+      </w:pPr>
+      <w:r>
+        <w:t xml:space="preserve">SMPTE ST 385:2012, Material Exchange Format (MXF) — Mapping SDTI-CP Essence and Metadata into the MXF Generic Container</w:t>
+      </w:r>
+    </w:p>
+    <w:p>
+      <w:pPr>
+        <w:pStyle w:val="BodyText"/>
+      </w:pPr>
+      <w:r>
+        <w:t xml:space="preserve">SMPTE ST 400:2012, SMPTE Labels Structure</w:t>
+      </w:r>
+    </w:p>
+    <w:p>
+      <w:pPr>
+        <w:pStyle w:val="BodyText"/>
+      </w:pPr>
+      <w:r>
+        <w:t xml:space="preserve">SMPTE ST 436-1:2013, MXF Mappings for VI Lines and Ancillary Data Packet</w:t>
+      </w:r>
+    </w:p>
     <w:bookmarkEnd w:id="23"/>
     <w:bookmarkStart w:id="24" w:name="terms-and-definitions"/>
     <w:p>
@@ -1415,7 +1522,7 @@
         <w:pStyle w:val="FirstParagraph"/>
       </w:pPr>
       <w:r>
-        <w:t xml:space="preserve">The Image Essence contained in Image Track Files shall conform to Section 5.</w:t>
+        <w:t xml:space="preserve">The Image Essence contained in Image Track Files shall conform to Section 4.</w:t>
       </w:r>
     </w:p>
     <w:bookmarkEnd w:id="31"/>
@@ -1770,7 +1877,7 @@
               <w:jc w:val="left"/>
             </w:pPr>
             <w:r>
-              <w:t xml:space="preserve">See Section 5.2.3.1.2.</w:t>
+              <w:t xml:space="preserve">See Section 5.2.2.1.2.</w:t>
             </w:r>
           </w:p>
         </w:tc>
@@ -1820,7 +1927,7 @@
               <w:jc w:val="left"/>
             </w:pPr>
             <w:r>
-              <w:t xml:space="preserve">See Section 5.2.3.1.3.</w:t>
+              <w:t xml:space="preserve">See Section 5.2.2.1.3.</w:t>
             </w:r>
           </w:p>
         </w:tc>
@@ -1870,7 +1977,7 @@
               <w:jc w:val="left"/>
             </w:pPr>
             <w:r>
-              <w:t xml:space="preserve">See Section 5.2.3.1.4.</w:t>
+              <w:t xml:space="preserve">See Section 5.2.2.1.4.</w:t>
             </w:r>
           </w:p>
         </w:tc>
@@ -1920,7 +2027,7 @@
               <w:jc w:val="left"/>
             </w:pPr>
             <w:r>
-              <w:t xml:space="preserve">Shall be present for Interlaced. See Section 5.2.3.1.5.</w:t>
+              <w:t xml:space="preserve">Shall be present for Interlaced. See Section 5.2.2.1.5.</w:t>
             </w:r>
           </w:p>
         </w:tc>
@@ -1970,7 +2077,7 @@
               <w:jc w:val="left"/>
             </w:pPr>
             <w:r>
-              <w:t xml:space="preserve">Shall be present. See Section 5.2.3.1.6.</w:t>
+              <w:t xml:space="preserve">Shall be present. See Section 5.2.2.1.6.</w:t>
             </w:r>
           </w:p>
         </w:tc>
@@ -2020,7 +2127,7 @@
               <w:jc w:val="left"/>
             </w:pPr>
             <w:r>
-              <w:t xml:space="preserve">Shall be present. See Section 5.2.3.1.7.</w:t>
+              <w:t xml:space="preserve">Shall be present. See Section 5.2.2.1.7.</w:t>
             </w:r>
           </w:p>
         </w:tc>
@@ -2070,7 +2177,7 @@
               <w:jc w:val="left"/>
             </w:pPr>
             <w:r>
-              <w:t xml:space="preserve">Shall be present. See Section 5.2.3.1.8.</w:t>
+              <w:t xml:space="preserve">Shall be present. See Section 5.2.2.1.8.</w:t>
             </w:r>
           </w:p>
         </w:tc>
@@ -2120,7 +2227,7 @@
               <w:jc w:val="left"/>
             </w:pPr>
             <w:r>
-              <w:t xml:space="preserve">Shall be present. See Section 5.2.3.1.9.</w:t>
+              <w:t xml:space="preserve">Shall be present. See Section 5.2.2.1.9.</w:t>
             </w:r>
           </w:p>
         </w:tc>
@@ -2170,7 +2277,7 @@
               <w:jc w:val="left"/>
             </w:pPr>
             <w:r>
-              <w:t xml:space="preserve">Shall be present. See Section 5.2.3.1.10.</w:t>
+              <w:t xml:space="preserve">Shall be present. See Section 5.2.2.1.10.</w:t>
             </w:r>
           </w:p>
         </w:tc>
@@ -2220,7 +2327,7 @@
               <w:jc w:val="left"/>
             </w:pPr>
             <w:r>
-              <w:t xml:space="preserve">Shall be present. See Section 5.2.3.1.11.</w:t>
+              <w:t xml:space="preserve">Shall be present. See Section 5.2.2.1.11.</w:t>
             </w:r>
           </w:p>
         </w:tc>
@@ -2270,7 +2377,7 @@
               <w:jc w:val="left"/>
             </w:pPr>
             <w:r>
-              <w:t xml:space="preserve">Shall be present. See Section 5.2.3.1.12.</w:t>
+              <w:t xml:space="preserve">Shall be present. See Section 5.2.2.1.12.</w:t>
             </w:r>
           </w:p>
         </w:tc>
@@ -2320,7 +2427,7 @@
               <w:jc w:val="left"/>
             </w:pPr>
             <w:r>
-              <w:t xml:space="preserve">Shall be present. See Section 5.2.3.1.13.</w:t>
+              <w:t xml:space="preserve">Shall be present. See Section 5.2.2.1.13.</w:t>
             </w:r>
           </w:p>
         </w:tc>
@@ -2370,7 +2477,7 @@
               <w:jc w:val="left"/>
             </w:pPr>
             <w:r>
-              <w:t xml:space="preserve">Shall be present for Interlaced. See Section 5.2.3.1.14.</w:t>
+              <w:t xml:space="preserve">Shall be present for Interlaced. See Section 5.2.2.1.14.</w:t>
             </w:r>
           </w:p>
         </w:tc>
@@ -2420,7 +2527,7 @@
               <w:jc w:val="left"/>
             </w:pPr>
             <w:r>
-              <w:t xml:space="preserve">See Section 5.2.3.1.15.</w:t>
+              <w:t xml:space="preserve">See Section 5.2.2.1.15.</w:t>
             </w:r>
           </w:p>
         </w:tc>
@@ -2470,7 +2577,7 @@
               <w:jc w:val="left"/>
             </w:pPr>
             <w:r>
-              <w:t xml:space="preserve">See Section 5.2.3.1.16.</w:t>
+              <w:t xml:space="preserve">See Section 5.2.2.1.16.</w:t>
             </w:r>
           </w:p>
         </w:tc>
@@ -2520,7 +2627,7 @@
               <w:jc w:val="left"/>
             </w:pPr>
             <w:r>
-              <w:t xml:space="preserve">See Section 5.2.3.1.17.</w:t>
+              <w:t xml:space="preserve">See Section 5.2.2.1.17.</w:t>
             </w:r>
           </w:p>
         </w:tc>
@@ -2570,7 +2677,7 @@
               <w:jc w:val="left"/>
             </w:pPr>
             <w:r>
-              <w:t xml:space="preserve">See Section 5.2.3.1.18.</w:t>
+              <w:t xml:space="preserve">See Section 5.2.2.1.18.</w:t>
             </w:r>
           </w:p>
         </w:tc>
@@ -2620,7 +2727,7 @@
               <w:jc w:val="left"/>
             </w:pPr>
             <w:r>
-              <w:t xml:space="preserve">See Section 5.2.3.1.19.</w:t>
+              <w:t xml:space="preserve">See Section 5.2.2.1.19.</w:t>
             </w:r>
           </w:p>
         </w:tc>
@@ -2670,7 +2777,7 @@
               <w:jc w:val="left"/>
             </w:pPr>
             <w:r>
-              <w:t xml:space="preserve">See Section 5.2.3.1.20.</w:t>
+              <w:t xml:space="preserve">See Section 5.2.2.1.20.</w:t>
             </w:r>
           </w:p>
         </w:tc>
@@ -2720,7 +2827,7 @@
               <w:jc w:val="left"/>
             </w:pPr>
             <w:r>
-              <w:t xml:space="preserve">Shall be present. See Section 5.2.3.1.21.</w:t>
+              <w:t xml:space="preserve">Shall be present. See Section 5.2.2.1.21.</w:t>
             </w:r>
           </w:p>
         </w:tc>
@@ -2770,7 +2877,7 @@
               <w:jc w:val="left"/>
             </w:pPr>
             <w:r>
-              <w:t xml:space="preserve">Shall be present for Interlaced. See Section 5.2.3.1.22.</w:t>
+              <w:t xml:space="preserve">Shall be present for Interlaced. See Section 5.2.2.1.22.</w:t>
             </w:r>
           </w:p>
         </w:tc>
@@ -2820,7 +2927,7 @@
               <w:jc w:val="left"/>
             </w:pPr>
             <w:r>
-              <w:t xml:space="preserve">Shall be present. See Section 5.2.3.1.23.</w:t>
+              <w:t xml:space="preserve">Shall be present. See Section 5.2.2.1.23.</w:t>
             </w:r>
           </w:p>
         </w:tc>
@@ -2870,7 +2977,7 @@
               <w:jc w:val="left"/>
             </w:pPr>
             <w:r>
-              <w:t xml:space="preserve">Shall be present. See Section 5.2.3.1.21.</w:t>
+              <w:t xml:space="preserve">Shall be present. See Section 5.2.2.1.21.</w:t>
             </w:r>
           </w:p>
         </w:tc>
@@ -2916,7 +3023,7 @@
               <w:jc w:val="left"/>
             </w:pPr>
             <w:r>
-              <w:t xml:space="preserve">Shall be present. See Section 5.2.3.1.21.</w:t>
+              <w:t xml:space="preserve">Shall be present. See Section 5.2.2.1.21.</w:t>
             </w:r>
           </w:p>
         </w:tc>
@@ -2962,7 +3069,7 @@
               <w:jc w:val="left"/>
             </w:pPr>
             <w:r>
-              <w:t xml:space="preserve">See Section 5.2.3.1.24.</w:t>
+              <w:t xml:space="preserve">See Section 5.2.2.1.24.</w:t>
             </w:r>
           </w:p>
         </w:tc>
@@ -4032,7 +4139,7 @@
               <w:jc w:val="left"/>
             </w:pPr>
             <w:r>
-              <w:t xml:space="preserve">Shall be present. See Section 5.2.3.2.2.</w:t>
+              <w:t xml:space="preserve">Shall be present. See Section 5.2.2.2.2.</w:t>
             </w:r>
           </w:p>
         </w:tc>
@@ -4070,7 +4177,7 @@
               <w:jc w:val="left"/>
             </w:pPr>
             <w:r>
-              <w:t xml:space="preserve">Shall be present. See Section 5.2.3.2.2.</w:t>
+              <w:t xml:space="preserve">Shall be present. See Section 5.2.2.2.2.</w:t>
             </w:r>
           </w:p>
         </w:tc>
@@ -4108,7 +4215,7 @@
               <w:jc w:val="left"/>
             </w:pPr>
             <w:r>
-              <w:t xml:space="preserve">See Section 5.2.3.2.3.</w:t>
+              <w:t xml:space="preserve">See Section 5.2.2.2.3.</w:t>
             </w:r>
           </w:p>
         </w:tc>
@@ -4858,7 +4965,7 @@
               <w:jc w:val="left"/>
             </w:pPr>
             <w:r>
-              <w:t xml:space="preserve">See Section 5.2.3.3.2.</w:t>
+              <w:t xml:space="preserve">See Section 5.2.2.3.2.</w:t>
             </w:r>
           </w:p>
         </w:tc>
@@ -4896,7 +5003,7 @@
               <w:jc w:val="left"/>
             </w:pPr>
             <w:r>
-              <w:t xml:space="preserve">See Section 5.2.3.3.3.</w:t>
+              <w:t xml:space="preserve">See Section 5.2.2.3.3.</w:t>
             </w:r>
           </w:p>
         </w:tc>
@@ -4934,7 +5041,7 @@
               <w:jc w:val="left"/>
             </w:pPr>
             <w:r>
-              <w:t xml:space="preserve">Shall be present. See Section 5.2.3.3.4.</w:t>
+              <w:t xml:space="preserve">Shall be present. See Section 5.2.2.3.4.</w:t>
             </w:r>
           </w:p>
         </w:tc>
@@ -4972,7 +5079,7 @@
               <w:jc w:val="left"/>
             </w:pPr>
             <w:r>
-              <w:t xml:space="preserve">Shall be present. See Section 5.2.3.3.5.</w:t>
+              <w:t xml:space="preserve">Shall be present. See Section 5.2.2.3.5.</w:t>
             </w:r>
           </w:p>
         </w:tc>
@@ -5010,7 +5117,7 @@
               <w:jc w:val="left"/>
             </w:pPr>
             <w:r>
-              <w:t xml:space="preserve">See Section 5.2.3.3.6.</w:t>
+              <w:t xml:space="preserve">See Section 5.2.2.3.6.</w:t>
             </w:r>
           </w:p>
         </w:tc>
@@ -5048,7 +5155,7 @@
               <w:jc w:val="left"/>
             </w:pPr>
             <w:r>
-              <w:t xml:space="preserve">See Section 5.2.3.3.7.</w:t>
+              <w:t xml:space="preserve">See Section 5.2.2.3.7.</w:t>
             </w:r>
           </w:p>
         </w:tc>
@@ -5086,7 +5193,7 @@
               <w:jc w:val="left"/>
             </w:pPr>
             <w:r>
-              <w:t xml:space="preserve">Shall be present. See Section 5.2.3.3.8.</w:t>
+              <w:t xml:space="preserve">Shall be present. See Section 5.2.2.3.8.</w:t>
             </w:r>
           </w:p>
         </w:tc>
@@ -5124,7 +5231,7 @@
               <w:jc w:val="left"/>
             </w:pPr>
             <w:r>
-              <w:t xml:space="preserve">Shall be present. See Section 5.2.3.3.8.</w:t>
+              <w:t xml:space="preserve">Shall be present. See Section 5.2.2.3.8.</w:t>
             </w:r>
           </w:p>
         </w:tc>
@@ -5162,7 +5269,7 @@
               <w:jc w:val="left"/>
             </w:pPr>
             <w:r>
-              <w:t xml:space="preserve">Shall be present. See Section 5.2.3.3.8.</w:t>
+              <w:t xml:space="preserve">Shall be present. See Section 5.2.2.3.8.</w:t>
             </w:r>
           </w:p>
         </w:tc>

</xml_diff>